<commit_message>
oppdatert arbeidsark + løsningsforslag
</commit_message>
<xml_diff>
--- a/Undervisningsopplegg/Nullpunkt_halveringsmetoden/Nullpunkt_halveringsmetoden.docx
+++ b/Undervisningsopplegg/Nullpunkt_halveringsmetoden/Nullpunkt_halveringsmetoden.docx
@@ -331,7 +331,27 @@
                 <w:sz w:val="32"/>
                 <w:szCs w:val="32"/>
               </w:rPr>
-              <w:t>x</w:t>
+              <w:t>x=(</w:t>
+            </w:r>
+            <w:proofErr w:type="spellStart"/>
+            <w:r>
+              <w:rPr>
+                <w:b/>
+                <w:bCs/>
+                <w:sz w:val="32"/>
+                <w:szCs w:val="32"/>
+              </w:rPr>
+              <w:t>a+b</w:t>
+            </w:r>
+            <w:proofErr w:type="spellEnd"/>
+            <w:r>
+              <w:rPr>
+                <w:b/>
+                <w:bCs/>
+                <w:sz w:val="32"/>
+                <w:szCs w:val="32"/>
+              </w:rPr>
+              <w:t>)/2</w:t>
             </w:r>
           </w:p>
         </w:tc>
@@ -367,7 +387,14 @@
             <w:tcW w:w="2432" w:type="dxa"/>
           </w:tcPr>
           <w:p/>
-          <w:p/>
+          <w:p>
+            <w:pPr>
+              <w:jc w:val="center"/>
+            </w:pPr>
+            <w:r>
+              <w:t>1</w:t>
+            </w:r>
+          </w:p>
           <w:p/>
         </w:tc>
         <w:tc>
@@ -375,12 +402,25 @@
             <w:tcW w:w="2432" w:type="dxa"/>
           </w:tcPr>
           <w:p/>
+          <w:p>
+            <w:pPr>
+              <w:jc w:val="center"/>
+            </w:pPr>
+            <w:r>
+              <w:t>2</w:t>
+            </w:r>
+          </w:p>
         </w:tc>
         <w:tc>
           <w:tcPr>
             <w:tcW w:w="2433" w:type="dxa"/>
           </w:tcPr>
           <w:p/>
+          <w:p>
+            <w:r>
+              <w:t>(1 + 2) / 2 =</w:t>
+            </w:r>
+          </w:p>
         </w:tc>
         <w:tc>
           <w:tcPr>
@@ -632,6 +672,7 @@
     <w:lsdException w:name="HTML Sample" w:semiHidden="1" w:unhideWhenUsed="1"/>
     <w:lsdException w:name="HTML Typewriter" w:semiHidden="1" w:unhideWhenUsed="1"/>
     <w:lsdException w:name="HTML Variable" w:semiHidden="1" w:unhideWhenUsed="1"/>
+    <w:lsdException w:name="Normal Table" w:semiHidden="1" w:unhideWhenUsed="1"/>
     <w:lsdException w:name="annotation subject" w:semiHidden="1" w:unhideWhenUsed="1"/>
     <w:lsdException w:name="No List" w:semiHidden="1" w:unhideWhenUsed="1"/>
     <w:lsdException w:name="Outline List 1" w:semiHidden="1" w:unhideWhenUsed="1"/>
@@ -678,8 +719,10 @@
     <w:lsdException w:name="Table Subtle 2" w:semiHidden="1" w:unhideWhenUsed="1"/>
     <w:lsdException w:name="Table Web 1" w:semiHidden="1" w:unhideWhenUsed="1"/>
     <w:lsdException w:name="Table Web 2" w:semiHidden="1" w:unhideWhenUsed="1"/>
+    <w:lsdException w:name="Table Web 3" w:semiHidden="1" w:unhideWhenUsed="1"/>
     <w:lsdException w:name="Balloon Text" w:semiHidden="1" w:unhideWhenUsed="1"/>
     <w:lsdException w:name="Table Grid" w:uiPriority="39"/>
+    <w:lsdException w:name="Table Theme" w:semiHidden="1" w:unhideWhenUsed="1"/>
     <w:lsdException w:name="Placeholder Text" w:semiHidden="1"/>
     <w:lsdException w:name="No Spacing" w:uiPriority="1" w:qFormat="1"/>
     <w:lsdException w:name="Light Shading" w:uiPriority="60"/>

</xml_diff>